<commit_message>
Minor model diagram fix
User constructor was missing email parameter
</commit_message>
<xml_diff>
--- a/Documentation/Lorem Ipsum – COMP 3613 – Assignment 2.docx
+++ b/Documentation/Lorem Ipsum – COMP 3613 – Assignment 2.docx
@@ -615,8 +615,1349 @@
           <w:rFonts w:ascii="Times New Roman" w:cs="Times New Roman" w:eastAsia="Times New Roman" w:hAnsi="Times New Roman"/>
         </w:rPr>
       </w:pPr>
-      <w:bookmarkStart w:colFirst="0" w:colLast="0" w:name="_c4hjr3pbiiad" w:id="0"/>
+      <w:bookmarkStart w:colFirst="0" w:colLast="0" w:name="_b4ovbkj5m2b3" w:id="0"/>
       <w:bookmarkEnd w:id="0"/>
+      <w:r>
+        <w:rPr>
+          <w:rtl w:val="0"/>
+        </w:rPr>
+      </w:r>
+    </w:p>
+    <w:sdt>
+      <w:sdtPr>
+        <w:docPartObj>
+          <w:docPartGallery w:val="Table of Contents"/>
+          <w:docPartUnique w:val="1"/>
+        </w:docPartObj>
+      </w:sdtPr>
+      <w:sdtContent>
+        <w:p>
+          <w:pPr>
+            <w:widowControl w:val="0"/>
+            <w:tabs>
+              <w:tab w:val="right" w:leader="none" w:pos="10465.511811023624"/>
+            </w:tabs>
+            <w:spacing w:before="60" w:line="240" w:lineRule="auto"/>
+            <w:rPr>
+              <w:b w:val="1"/>
+              <w:color w:val="000000"/>
+              <w:u w:val="none"/>
+            </w:rPr>
+          </w:pPr>
+          <w:r>
+            <w:fldChar w:fldCharType="begin"/>
+            <w:instrText xml:space="preserve"> TOC \h \u \z \t "Heading 1,1,Heading 2,2,Heading 3,3,Heading 4,4,Heading 5,5,Heading 6,6,"</w:instrText>
+            <w:fldChar w:fldCharType="separate"/>
+          </w:r>
+          <w:hyperlink w:anchor="_c4hjr3pbiiad">
+            <w:r>
+              <w:rPr>
+                <w:b w:val="1"/>
+                <w:color w:val="000000"/>
+                <w:u w:val="none"/>
+                <w:rtl w:val="0"/>
+              </w:rPr>
+              <w:t xml:space="preserve">Links</w:t>
+              <w:tab/>
+            </w:r>
+          </w:hyperlink>
+          <w:r>
+            <w:fldChar w:fldCharType="begin"/>
+            <w:instrText xml:space="preserve"> PAGEREF _c4hjr3pbiiad \h </w:instrText>
+            <w:fldChar w:fldCharType="separate"/>
+          </w:r>
+          <w:r>
+            <w:rPr>
+              <w:b w:val="1"/>
+              <w:rtl w:val="0"/>
+            </w:rPr>
+            <w:t xml:space="preserve">3</w:t>
+          </w:r>
+          <w:r>
+            <w:fldChar w:fldCharType="end"/>
+          </w:r>
+          <w:r>
+            <w:rPr>
+              <w:rtl w:val="0"/>
+            </w:rPr>
+          </w:r>
+        </w:p>
+        <w:p>
+          <w:pPr>
+            <w:widowControl w:val="0"/>
+            <w:tabs>
+              <w:tab w:val="right" w:leader="none" w:pos="10465.511811023624"/>
+            </w:tabs>
+            <w:spacing w:before="60" w:line="240" w:lineRule="auto"/>
+            <w:rPr>
+              <w:b w:val="1"/>
+              <w:color w:val="000000"/>
+              <w:u w:val="none"/>
+            </w:rPr>
+          </w:pPr>
+          <w:hyperlink w:anchor="_jpin5jpz3e04">
+            <w:r>
+              <w:rPr>
+                <w:b w:val="1"/>
+                <w:color w:val="000000"/>
+                <w:u w:val="none"/>
+                <w:rtl w:val="0"/>
+              </w:rPr>
+              <w:t xml:space="preserve">Feature List</w:t>
+              <w:tab/>
+            </w:r>
+          </w:hyperlink>
+          <w:r>
+            <w:fldChar w:fldCharType="begin"/>
+            <w:instrText xml:space="preserve"> PAGEREF _jpin5jpz3e04 \h </w:instrText>
+            <w:fldChar w:fldCharType="separate"/>
+          </w:r>
+          <w:r>
+            <w:rPr>
+              <w:b w:val="1"/>
+              <w:rtl w:val="0"/>
+            </w:rPr>
+            <w:t xml:space="preserve">3</w:t>
+          </w:r>
+          <w:r>
+            <w:fldChar w:fldCharType="end"/>
+          </w:r>
+          <w:r>
+            <w:rPr>
+              <w:rtl w:val="0"/>
+            </w:rPr>
+          </w:r>
+        </w:p>
+        <w:p>
+          <w:pPr>
+            <w:widowControl w:val="0"/>
+            <w:tabs>
+              <w:tab w:val="right" w:leader="none" w:pos="10465.511811023624"/>
+            </w:tabs>
+            <w:spacing w:before="60" w:line="240" w:lineRule="auto"/>
+            <w:rPr>
+              <w:b w:val="1"/>
+              <w:color w:val="000000"/>
+              <w:u w:val="none"/>
+            </w:rPr>
+          </w:pPr>
+          <w:hyperlink w:anchor="_m3nm29r8h8dg">
+            <w:r>
+              <w:rPr>
+                <w:b w:val="1"/>
+                <w:color w:val="000000"/>
+                <w:u w:val="none"/>
+                <w:rtl w:val="0"/>
+              </w:rPr>
+              <w:t xml:space="preserve">Use Case Diagram (Updated)</w:t>
+              <w:tab/>
+            </w:r>
+          </w:hyperlink>
+          <w:r>
+            <w:fldChar w:fldCharType="begin"/>
+            <w:instrText xml:space="preserve"> PAGEREF _m3nm29r8h8dg \h </w:instrText>
+            <w:fldChar w:fldCharType="separate"/>
+          </w:r>
+          <w:r>
+            <w:rPr>
+              <w:b w:val="1"/>
+              <w:rtl w:val="0"/>
+            </w:rPr>
+            <w:t xml:space="preserve">4</w:t>
+          </w:r>
+          <w:r>
+            <w:fldChar w:fldCharType="end"/>
+          </w:r>
+          <w:r>
+            <w:rPr>
+              <w:rtl w:val="0"/>
+            </w:rPr>
+          </w:r>
+        </w:p>
+        <w:p>
+          <w:pPr>
+            <w:widowControl w:val="0"/>
+            <w:tabs>
+              <w:tab w:val="right" w:leader="none" w:pos="10465.511811023624"/>
+            </w:tabs>
+            <w:spacing w:before="60" w:line="240" w:lineRule="auto"/>
+            <w:rPr>
+              <w:b w:val="1"/>
+              <w:color w:val="000000"/>
+              <w:u w:val="none"/>
+            </w:rPr>
+          </w:pPr>
+          <w:hyperlink w:anchor="_atfw8vuz3nya">
+            <w:r>
+              <w:rPr>
+                <w:b w:val="1"/>
+                <w:color w:val="000000"/>
+                <w:u w:val="none"/>
+                <w:rtl w:val="0"/>
+              </w:rPr>
+              <w:t xml:space="preserve">Model Diagram (Updated)</w:t>
+              <w:tab/>
+            </w:r>
+          </w:hyperlink>
+          <w:r>
+            <w:fldChar w:fldCharType="begin"/>
+            <w:instrText xml:space="preserve"> PAGEREF _atfw8vuz3nya \h </w:instrText>
+            <w:fldChar w:fldCharType="separate"/>
+          </w:r>
+          <w:r>
+            <w:rPr>
+              <w:b w:val="1"/>
+              <w:rtl w:val="0"/>
+            </w:rPr>
+            <w:t xml:space="preserve">5</w:t>
+          </w:r>
+          <w:r>
+            <w:fldChar w:fldCharType="end"/>
+          </w:r>
+          <w:r>
+            <w:rPr>
+              <w:rtl w:val="0"/>
+            </w:rPr>
+          </w:r>
+        </w:p>
+        <w:p>
+          <w:pPr>
+            <w:widowControl w:val="0"/>
+            <w:tabs>
+              <w:tab w:val="right" w:leader="none" w:pos="10465.511811023624"/>
+            </w:tabs>
+            <w:spacing w:before="60" w:line="240" w:lineRule="auto"/>
+            <w:rPr>
+              <w:b w:val="1"/>
+              <w:color w:val="000000"/>
+              <w:u w:val="none"/>
+            </w:rPr>
+          </w:pPr>
+          <w:hyperlink w:anchor="_rgj8zl3lqh9g">
+            <w:r>
+              <w:rPr>
+                <w:b w:val="1"/>
+                <w:color w:val="000000"/>
+                <w:u w:val="none"/>
+                <w:rtl w:val="0"/>
+              </w:rPr>
+              <w:t xml:space="preserve">Wireframes</w:t>
+              <w:tab/>
+            </w:r>
+          </w:hyperlink>
+          <w:r>
+            <w:fldChar w:fldCharType="begin"/>
+            <w:instrText xml:space="preserve"> PAGEREF _rgj8zl3lqh9g \h </w:instrText>
+            <w:fldChar w:fldCharType="separate"/>
+          </w:r>
+          <w:r>
+            <w:rPr>
+              <w:b w:val="1"/>
+              <w:rtl w:val="0"/>
+            </w:rPr>
+            <w:t xml:space="preserve">6</w:t>
+          </w:r>
+          <w:r>
+            <w:fldChar w:fldCharType="end"/>
+          </w:r>
+          <w:r>
+            <w:rPr>
+              <w:rtl w:val="0"/>
+            </w:rPr>
+          </w:r>
+        </w:p>
+        <w:p>
+          <w:pPr>
+            <w:widowControl w:val="0"/>
+            <w:tabs>
+              <w:tab w:val="right" w:leader="none" w:pos="10465.511811023624"/>
+            </w:tabs>
+            <w:spacing w:before="60" w:line="240" w:lineRule="auto"/>
+            <w:rPr>
+              <w:b w:val="1"/>
+              <w:color w:val="000000"/>
+              <w:u w:val="none"/>
+            </w:rPr>
+          </w:pPr>
+          <w:hyperlink w:anchor="_4xamvep7sdwj">
+            <w:r>
+              <w:rPr>
+                <w:b w:val="1"/>
+                <w:color w:val="000000"/>
+                <w:u w:val="none"/>
+                <w:rtl w:val="0"/>
+              </w:rPr>
+              <w:t xml:space="preserve">Test Plans</w:t>
+              <w:tab/>
+            </w:r>
+          </w:hyperlink>
+          <w:r>
+            <w:fldChar w:fldCharType="begin"/>
+            <w:instrText xml:space="preserve"> PAGEREF _4xamvep7sdwj \h </w:instrText>
+            <w:fldChar w:fldCharType="separate"/>
+          </w:r>
+          <w:r>
+            <w:rPr>
+              <w:b w:val="1"/>
+              <w:rtl w:val="0"/>
+            </w:rPr>
+            <w:t xml:space="preserve">7</w:t>
+          </w:r>
+          <w:r>
+            <w:fldChar w:fldCharType="end"/>
+          </w:r>
+          <w:r>
+            <w:rPr>
+              <w:rtl w:val="0"/>
+            </w:rPr>
+          </w:r>
+        </w:p>
+        <w:p>
+          <w:pPr>
+            <w:widowControl w:val="0"/>
+            <w:tabs>
+              <w:tab w:val="right" w:leader="none" w:pos="10465.511811023624"/>
+            </w:tabs>
+            <w:spacing w:before="60" w:line="240" w:lineRule="auto"/>
+            <w:ind w:left="360" w:firstLine="0"/>
+            <w:rPr>
+              <w:color w:val="000000"/>
+              <w:u w:val="none"/>
+            </w:rPr>
+          </w:pPr>
+          <w:hyperlink w:anchor="_lzrleui6prmx">
+            <w:r>
+              <w:rPr>
+                <w:color w:val="000000"/>
+                <w:u w:val="none"/>
+                <w:rtl w:val="0"/>
+              </w:rPr>
+              <w:t xml:space="preserve">User Acceptance Tests</w:t>
+              <w:tab/>
+            </w:r>
+          </w:hyperlink>
+          <w:r>
+            <w:fldChar w:fldCharType="begin"/>
+            <w:instrText xml:space="preserve"> PAGEREF _lzrleui6prmx \h </w:instrText>
+            <w:fldChar w:fldCharType="separate"/>
+          </w:r>
+          <w:r>
+            <w:rPr>
+              <w:rtl w:val="0"/>
+            </w:rPr>
+            <w:t xml:space="preserve">7</w:t>
+          </w:r>
+          <w:r>
+            <w:fldChar w:fldCharType="end"/>
+          </w:r>
+          <w:r>
+            <w:rPr>
+              <w:rtl w:val="0"/>
+            </w:rPr>
+          </w:r>
+        </w:p>
+        <w:p>
+          <w:pPr>
+            <w:widowControl w:val="0"/>
+            <w:tabs>
+              <w:tab w:val="right" w:leader="none" w:pos="10465.511811023624"/>
+            </w:tabs>
+            <w:spacing w:before="60" w:line="240" w:lineRule="auto"/>
+            <w:ind w:left="720" w:firstLine="0"/>
+            <w:rPr>
+              <w:color w:val="000000"/>
+              <w:u w:val="none"/>
+            </w:rPr>
+          </w:pPr>
+          <w:hyperlink w:anchor="_j6w8tevc167c">
+            <w:r>
+              <w:rPr>
+                <w:color w:val="000000"/>
+                <w:u w:val="none"/>
+                <w:rtl w:val="0"/>
+              </w:rPr>
+              <w:t xml:space="preserve">Account Creation</w:t>
+              <w:tab/>
+            </w:r>
+          </w:hyperlink>
+          <w:r>
+            <w:fldChar w:fldCharType="begin"/>
+            <w:instrText xml:space="preserve"> PAGEREF _j6w8tevc167c \h </w:instrText>
+            <w:fldChar w:fldCharType="separate"/>
+          </w:r>
+          <w:r>
+            <w:rPr>
+              <w:rtl w:val="0"/>
+            </w:rPr>
+            <w:t xml:space="preserve">7</w:t>
+          </w:r>
+          <w:r>
+            <w:fldChar w:fldCharType="end"/>
+          </w:r>
+          <w:r>
+            <w:rPr>
+              <w:rtl w:val="0"/>
+            </w:rPr>
+          </w:r>
+        </w:p>
+        <w:p>
+          <w:pPr>
+            <w:widowControl w:val="0"/>
+            <w:tabs>
+              <w:tab w:val="right" w:leader="none" w:pos="10465.511811023624"/>
+            </w:tabs>
+            <w:spacing w:before="60" w:line="240" w:lineRule="auto"/>
+            <w:ind w:left="720" w:firstLine="0"/>
+            <w:rPr>
+              <w:color w:val="000000"/>
+              <w:u w:val="none"/>
+            </w:rPr>
+          </w:pPr>
+          <w:hyperlink w:anchor="_ci5xp7lx0w5f">
+            <w:r>
+              <w:rPr>
+                <w:color w:val="000000"/>
+                <w:u w:val="none"/>
+                <w:rtl w:val="0"/>
+              </w:rPr>
+              <w:t xml:space="preserve">Login</w:t>
+              <w:tab/>
+            </w:r>
+          </w:hyperlink>
+          <w:r>
+            <w:fldChar w:fldCharType="begin"/>
+            <w:instrText xml:space="preserve"> PAGEREF _ci5xp7lx0w5f \h </w:instrText>
+            <w:fldChar w:fldCharType="separate"/>
+          </w:r>
+          <w:r>
+            <w:rPr>
+              <w:rtl w:val="0"/>
+            </w:rPr>
+            <w:t xml:space="preserve">9</w:t>
+          </w:r>
+          <w:r>
+            <w:fldChar w:fldCharType="end"/>
+          </w:r>
+          <w:r>
+            <w:rPr>
+              <w:rtl w:val="0"/>
+            </w:rPr>
+          </w:r>
+        </w:p>
+        <w:p>
+          <w:pPr>
+            <w:widowControl w:val="0"/>
+            <w:tabs>
+              <w:tab w:val="right" w:leader="none" w:pos="10465.511811023624"/>
+            </w:tabs>
+            <w:spacing w:before="60" w:line="240" w:lineRule="auto"/>
+            <w:ind w:left="720" w:firstLine="0"/>
+            <w:rPr>
+              <w:color w:val="000000"/>
+              <w:u w:val="none"/>
+            </w:rPr>
+          </w:pPr>
+          <w:hyperlink w:anchor="_89nra733zguh">
+            <w:r>
+              <w:rPr>
+                <w:color w:val="000000"/>
+                <w:u w:val="none"/>
+                <w:rtl w:val="0"/>
+              </w:rPr>
+              <w:t xml:space="preserve">Logout</w:t>
+              <w:tab/>
+            </w:r>
+          </w:hyperlink>
+          <w:r>
+            <w:fldChar w:fldCharType="begin"/>
+            <w:instrText xml:space="preserve"> PAGEREF _89nra733zguh \h </w:instrText>
+            <w:fldChar w:fldCharType="separate"/>
+          </w:r>
+          <w:r>
+            <w:rPr>
+              <w:rtl w:val="0"/>
+            </w:rPr>
+            <w:t xml:space="preserve">10</w:t>
+          </w:r>
+          <w:r>
+            <w:fldChar w:fldCharType="end"/>
+          </w:r>
+          <w:r>
+            <w:rPr>
+              <w:rtl w:val="0"/>
+            </w:rPr>
+          </w:r>
+        </w:p>
+        <w:p>
+          <w:pPr>
+            <w:widowControl w:val="0"/>
+            <w:tabs>
+              <w:tab w:val="right" w:leader="none" w:pos="10465.511811023624"/>
+            </w:tabs>
+            <w:spacing w:before="60" w:line="240" w:lineRule="auto"/>
+            <w:ind w:left="720" w:firstLine="0"/>
+            <w:rPr>
+              <w:color w:val="000000"/>
+              <w:u w:val="none"/>
+            </w:rPr>
+          </w:pPr>
+          <w:hyperlink w:anchor="_okwy9mysfpni">
+            <w:r>
+              <w:rPr>
+                <w:color w:val="000000"/>
+                <w:u w:val="none"/>
+                <w:rtl w:val="0"/>
+              </w:rPr>
+              <w:t xml:space="preserve">Add Student Profile</w:t>
+              <w:tab/>
+            </w:r>
+          </w:hyperlink>
+          <w:r>
+            <w:fldChar w:fldCharType="begin"/>
+            <w:instrText xml:space="preserve"> PAGEREF _okwy9mysfpni \h </w:instrText>
+            <w:fldChar w:fldCharType="separate"/>
+          </w:r>
+          <w:r>
+            <w:rPr>
+              <w:rtl w:val="0"/>
+            </w:rPr>
+            <w:t xml:space="preserve">11</w:t>
+          </w:r>
+          <w:r>
+            <w:fldChar w:fldCharType="end"/>
+          </w:r>
+          <w:r>
+            <w:rPr>
+              <w:rtl w:val="0"/>
+            </w:rPr>
+          </w:r>
+        </w:p>
+        <w:p>
+          <w:pPr>
+            <w:widowControl w:val="0"/>
+            <w:tabs>
+              <w:tab w:val="right" w:leader="none" w:pos="10465.511811023624"/>
+            </w:tabs>
+            <w:spacing w:before="60" w:line="240" w:lineRule="auto"/>
+            <w:ind w:left="720" w:firstLine="0"/>
+            <w:rPr>
+              <w:color w:val="000000"/>
+              <w:u w:val="none"/>
+            </w:rPr>
+          </w:pPr>
+          <w:hyperlink w:anchor="_7uaen1410vio">
+            <w:r>
+              <w:rPr>
+                <w:color w:val="000000"/>
+                <w:u w:val="none"/>
+                <w:rtl w:val="0"/>
+              </w:rPr>
+              <w:t xml:space="preserve">Search Student by ID</w:t>
+              <w:tab/>
+            </w:r>
+          </w:hyperlink>
+          <w:r>
+            <w:fldChar w:fldCharType="begin"/>
+            <w:instrText xml:space="preserve"> PAGEREF _7uaen1410vio \h </w:instrText>
+            <w:fldChar w:fldCharType="separate"/>
+          </w:r>
+          <w:r>
+            <w:rPr>
+              <w:rtl w:val="0"/>
+            </w:rPr>
+            <w:t xml:space="preserve">13</w:t>
+          </w:r>
+          <w:r>
+            <w:fldChar w:fldCharType="end"/>
+          </w:r>
+          <w:r>
+            <w:rPr>
+              <w:rtl w:val="0"/>
+            </w:rPr>
+          </w:r>
+        </w:p>
+        <w:p>
+          <w:pPr>
+            <w:widowControl w:val="0"/>
+            <w:tabs>
+              <w:tab w:val="right" w:leader="none" w:pos="10465.511811023624"/>
+            </w:tabs>
+            <w:spacing w:before="60" w:line="240" w:lineRule="auto"/>
+            <w:ind w:left="720" w:firstLine="0"/>
+            <w:rPr>
+              <w:color w:val="000000"/>
+              <w:u w:val="none"/>
+            </w:rPr>
+          </w:pPr>
+          <w:hyperlink w:anchor="_1dnsuolbbhse">
+            <w:r>
+              <w:rPr>
+                <w:color w:val="000000"/>
+                <w:u w:val="none"/>
+                <w:rtl w:val="0"/>
+              </w:rPr>
+              <w:t xml:space="preserve">Search Student by Filter</w:t>
+              <w:tab/>
+            </w:r>
+          </w:hyperlink>
+          <w:r>
+            <w:fldChar w:fldCharType="begin"/>
+            <w:instrText xml:space="preserve"> PAGEREF _1dnsuolbbhse \h </w:instrText>
+            <w:fldChar w:fldCharType="separate"/>
+          </w:r>
+          <w:r>
+            <w:rPr>
+              <w:rtl w:val="0"/>
+            </w:rPr>
+            <w:t xml:space="preserve">14</w:t>
+          </w:r>
+          <w:r>
+            <w:fldChar w:fldCharType="end"/>
+          </w:r>
+          <w:r>
+            <w:rPr>
+              <w:rtl w:val="0"/>
+            </w:rPr>
+          </w:r>
+        </w:p>
+        <w:p>
+          <w:pPr>
+            <w:widowControl w:val="0"/>
+            <w:tabs>
+              <w:tab w:val="right" w:leader="none" w:pos="10465.511811023624"/>
+            </w:tabs>
+            <w:spacing w:before="60" w:line="240" w:lineRule="auto"/>
+            <w:ind w:left="720" w:firstLine="0"/>
+            <w:rPr>
+              <w:color w:val="000000"/>
+              <w:u w:val="none"/>
+            </w:rPr>
+          </w:pPr>
+          <w:hyperlink w:anchor="_ym8ol12mcbnb">
+            <w:r>
+              <w:rPr>
+                <w:color w:val="000000"/>
+                <w:u w:val="none"/>
+                <w:rtl w:val="0"/>
+              </w:rPr>
+              <w:t xml:space="preserve">View Student Profile</w:t>
+              <w:tab/>
+            </w:r>
+          </w:hyperlink>
+          <w:r>
+            <w:fldChar w:fldCharType="begin"/>
+            <w:instrText xml:space="preserve"> PAGEREF _ym8ol12mcbnb \h </w:instrText>
+            <w:fldChar w:fldCharType="separate"/>
+          </w:r>
+          <w:r>
+            <w:rPr>
+              <w:rtl w:val="0"/>
+            </w:rPr>
+            <w:t xml:space="preserve">15</w:t>
+          </w:r>
+          <w:r>
+            <w:fldChar w:fldCharType="end"/>
+          </w:r>
+          <w:r>
+            <w:rPr>
+              <w:rtl w:val="0"/>
+            </w:rPr>
+          </w:r>
+        </w:p>
+        <w:p>
+          <w:pPr>
+            <w:widowControl w:val="0"/>
+            <w:tabs>
+              <w:tab w:val="right" w:leader="none" w:pos="10465.511811023624"/>
+            </w:tabs>
+            <w:spacing w:before="60" w:line="240" w:lineRule="auto"/>
+            <w:ind w:left="720" w:firstLine="0"/>
+            <w:rPr>
+              <w:color w:val="000000"/>
+              <w:u w:val="none"/>
+            </w:rPr>
+          </w:pPr>
+          <w:hyperlink w:anchor="_7i4fe9mxmy18">
+            <w:r>
+              <w:rPr>
+                <w:color w:val="000000"/>
+                <w:u w:val="none"/>
+                <w:rtl w:val="0"/>
+              </w:rPr>
+              <w:t xml:space="preserve">Review Student</w:t>
+              <w:tab/>
+            </w:r>
+          </w:hyperlink>
+          <w:r>
+            <w:fldChar w:fldCharType="begin"/>
+            <w:instrText xml:space="preserve"> PAGEREF _7i4fe9mxmy18 \h </w:instrText>
+            <w:fldChar w:fldCharType="separate"/>
+          </w:r>
+          <w:r>
+            <w:rPr>
+              <w:rtl w:val="0"/>
+            </w:rPr>
+            <w:t xml:space="preserve">16</w:t>
+          </w:r>
+          <w:r>
+            <w:fldChar w:fldCharType="end"/>
+          </w:r>
+          <w:r>
+            <w:rPr>
+              <w:rtl w:val="0"/>
+            </w:rPr>
+          </w:r>
+        </w:p>
+        <w:p>
+          <w:pPr>
+            <w:widowControl w:val="0"/>
+            <w:tabs>
+              <w:tab w:val="right" w:leader="none" w:pos="10465.511811023624"/>
+            </w:tabs>
+            <w:spacing w:before="60" w:line="240" w:lineRule="auto"/>
+            <w:ind w:left="720" w:firstLine="0"/>
+            <w:rPr>
+              <w:color w:val="000000"/>
+              <w:u w:val="none"/>
+            </w:rPr>
+          </w:pPr>
+          <w:hyperlink w:anchor="_l2we6pb75vfv">
+            <w:r>
+              <w:rPr>
+                <w:color w:val="000000"/>
+                <w:u w:val="none"/>
+                <w:rtl w:val="0"/>
+              </w:rPr>
+              <w:t xml:space="preserve">Search Reviews</w:t>
+              <w:tab/>
+            </w:r>
+          </w:hyperlink>
+          <w:r>
+            <w:fldChar w:fldCharType="begin"/>
+            <w:instrText xml:space="preserve"> PAGEREF _l2we6pb75vfv \h </w:instrText>
+            <w:fldChar w:fldCharType="separate"/>
+          </w:r>
+          <w:r>
+            <w:rPr>
+              <w:rtl w:val="0"/>
+            </w:rPr>
+            <w:t xml:space="preserve">17</w:t>
+          </w:r>
+          <w:r>
+            <w:fldChar w:fldCharType="end"/>
+          </w:r>
+          <w:r>
+            <w:rPr>
+              <w:rtl w:val="0"/>
+            </w:rPr>
+          </w:r>
+        </w:p>
+        <w:p>
+          <w:pPr>
+            <w:widowControl w:val="0"/>
+            <w:tabs>
+              <w:tab w:val="right" w:leader="none" w:pos="10465.511811023624"/>
+            </w:tabs>
+            <w:spacing w:before="60" w:line="240" w:lineRule="auto"/>
+            <w:ind w:left="720" w:firstLine="0"/>
+            <w:rPr>
+              <w:color w:val="000000"/>
+              <w:u w:val="none"/>
+            </w:rPr>
+          </w:pPr>
+          <w:hyperlink w:anchor="_qggc5zx6k48q">
+            <w:r>
+              <w:rPr>
+                <w:color w:val="000000"/>
+                <w:u w:val="none"/>
+                <w:rtl w:val="0"/>
+              </w:rPr>
+              <w:t xml:space="preserve">List All Student Reviews</w:t>
+              <w:tab/>
+            </w:r>
+          </w:hyperlink>
+          <w:r>
+            <w:fldChar w:fldCharType="begin"/>
+            <w:instrText xml:space="preserve"> PAGEREF _qggc5zx6k48q \h </w:instrText>
+            <w:fldChar w:fldCharType="separate"/>
+          </w:r>
+          <w:r>
+            <w:rPr>
+              <w:rtl w:val="0"/>
+            </w:rPr>
+            <w:t xml:space="preserve">18</w:t>
+          </w:r>
+          <w:r>
+            <w:fldChar w:fldCharType="end"/>
+          </w:r>
+          <w:r>
+            <w:rPr>
+              <w:rtl w:val="0"/>
+            </w:rPr>
+          </w:r>
+        </w:p>
+        <w:p>
+          <w:pPr>
+            <w:widowControl w:val="0"/>
+            <w:tabs>
+              <w:tab w:val="right" w:leader="none" w:pos="10465.511811023624"/>
+            </w:tabs>
+            <w:spacing w:before="60" w:line="240" w:lineRule="auto"/>
+            <w:ind w:left="720" w:firstLine="0"/>
+            <w:rPr>
+              <w:color w:val="000000"/>
+              <w:u w:val="none"/>
+            </w:rPr>
+          </w:pPr>
+          <w:hyperlink w:anchor="_c6dwhjbikfjq">
+            <w:r>
+              <w:rPr>
+                <w:color w:val="000000"/>
+                <w:u w:val="none"/>
+                <w:rtl w:val="0"/>
+              </w:rPr>
+              <w:t xml:space="preserve">View Specific Student Review</w:t>
+              <w:tab/>
+            </w:r>
+          </w:hyperlink>
+          <w:r>
+            <w:fldChar w:fldCharType="begin"/>
+            <w:instrText xml:space="preserve"> PAGEREF _c6dwhjbikfjq \h </w:instrText>
+            <w:fldChar w:fldCharType="separate"/>
+          </w:r>
+          <w:r>
+            <w:rPr>
+              <w:rtl w:val="0"/>
+            </w:rPr>
+            <w:t xml:space="preserve">19</w:t>
+          </w:r>
+          <w:r>
+            <w:fldChar w:fldCharType="end"/>
+          </w:r>
+          <w:r>
+            <w:rPr>
+              <w:rtl w:val="0"/>
+            </w:rPr>
+          </w:r>
+        </w:p>
+        <w:p>
+          <w:pPr>
+            <w:widowControl w:val="0"/>
+            <w:tabs>
+              <w:tab w:val="right" w:leader="none" w:pos="10465.511811023624"/>
+            </w:tabs>
+            <w:spacing w:before="60" w:line="240" w:lineRule="auto"/>
+            <w:ind w:left="360" w:firstLine="0"/>
+            <w:rPr>
+              <w:color w:val="000000"/>
+              <w:u w:val="none"/>
+            </w:rPr>
+          </w:pPr>
+          <w:hyperlink w:anchor="_17i7gsw8psew">
+            <w:r>
+              <w:rPr>
+                <w:color w:val="000000"/>
+                <w:u w:val="none"/>
+                <w:rtl w:val="0"/>
+              </w:rPr>
+              <w:t xml:space="preserve">Unit Tests</w:t>
+              <w:tab/>
+            </w:r>
+          </w:hyperlink>
+          <w:r>
+            <w:fldChar w:fldCharType="begin"/>
+            <w:instrText xml:space="preserve"> PAGEREF _17i7gsw8psew \h </w:instrText>
+            <w:fldChar w:fldCharType="separate"/>
+          </w:r>
+          <w:r>
+            <w:rPr>
+              <w:rtl w:val="0"/>
+            </w:rPr>
+            <w:t xml:space="preserve">20</w:t>
+          </w:r>
+          <w:r>
+            <w:fldChar w:fldCharType="end"/>
+          </w:r>
+          <w:r>
+            <w:rPr>
+              <w:rtl w:val="0"/>
+            </w:rPr>
+          </w:r>
+        </w:p>
+        <w:p>
+          <w:pPr>
+            <w:widowControl w:val="0"/>
+            <w:tabs>
+              <w:tab w:val="right" w:leader="none" w:pos="10465.511811023624"/>
+            </w:tabs>
+            <w:spacing w:before="60" w:line="240" w:lineRule="auto"/>
+            <w:ind w:left="360" w:firstLine="0"/>
+            <w:rPr>
+              <w:color w:val="000000"/>
+              <w:u w:val="none"/>
+            </w:rPr>
+          </w:pPr>
+          <w:hyperlink w:anchor="_hnxy4rqoqlyd">
+            <w:r>
+              <w:rPr>
+                <w:color w:val="000000"/>
+                <w:u w:val="none"/>
+                <w:rtl w:val="0"/>
+              </w:rPr>
+              <w:t xml:space="preserve">Integration Tests</w:t>
+              <w:tab/>
+            </w:r>
+          </w:hyperlink>
+          <w:r>
+            <w:fldChar w:fldCharType="begin"/>
+            <w:instrText xml:space="preserve"> PAGEREF _hnxy4rqoqlyd \h </w:instrText>
+            <w:fldChar w:fldCharType="separate"/>
+          </w:r>
+          <w:r>
+            <w:rPr>
+              <w:rtl w:val="0"/>
+            </w:rPr>
+            <w:t xml:space="preserve">21</w:t>
+          </w:r>
+          <w:r>
+            <w:fldChar w:fldCharType="end"/>
+          </w:r>
+          <w:r>
+            <w:rPr>
+              <w:rtl w:val="0"/>
+            </w:rPr>
+          </w:r>
+        </w:p>
+        <w:p>
+          <w:pPr>
+            <w:widowControl w:val="0"/>
+            <w:tabs>
+              <w:tab w:val="right" w:leader="none" w:pos="10465.511811023624"/>
+            </w:tabs>
+            <w:spacing w:before="60" w:line="240" w:lineRule="auto"/>
+            <w:ind w:left="720" w:firstLine="0"/>
+            <w:rPr>
+              <w:color w:val="000000"/>
+              <w:u w:val="none"/>
+            </w:rPr>
+          </w:pPr>
+          <w:hyperlink w:anchor="_m59oq3pk14ny">
+            <w:r>
+              <w:rPr>
+                <w:color w:val="000000"/>
+                <w:u w:val="none"/>
+                <w:rtl w:val="0"/>
+              </w:rPr>
+              <w:t xml:space="preserve">User Operations</w:t>
+              <w:tab/>
+            </w:r>
+          </w:hyperlink>
+          <w:r>
+            <w:fldChar w:fldCharType="begin"/>
+            <w:instrText xml:space="preserve"> PAGEREF _m59oq3pk14ny \h </w:instrText>
+            <w:fldChar w:fldCharType="separate"/>
+          </w:r>
+          <w:r>
+            <w:rPr>
+              <w:rtl w:val="0"/>
+            </w:rPr>
+            <w:t xml:space="preserve">21</w:t>
+          </w:r>
+          <w:r>
+            <w:fldChar w:fldCharType="end"/>
+          </w:r>
+          <w:r>
+            <w:rPr>
+              <w:rtl w:val="0"/>
+            </w:rPr>
+          </w:r>
+        </w:p>
+        <w:p>
+          <w:pPr>
+            <w:widowControl w:val="0"/>
+            <w:tabs>
+              <w:tab w:val="right" w:leader="none" w:pos="10465.511811023624"/>
+            </w:tabs>
+            <w:spacing w:before="60" w:line="240" w:lineRule="auto"/>
+            <w:ind w:left="720" w:firstLine="0"/>
+            <w:rPr>
+              <w:color w:val="000000"/>
+              <w:u w:val="none"/>
+            </w:rPr>
+          </w:pPr>
+          <w:hyperlink w:anchor="_gdx1knz0xttd">
+            <w:r>
+              <w:rPr>
+                <w:color w:val="000000"/>
+                <w:u w:val="none"/>
+                <w:rtl w:val="0"/>
+              </w:rPr>
+              <w:t xml:space="preserve">Student Operations</w:t>
+              <w:tab/>
+            </w:r>
+          </w:hyperlink>
+          <w:r>
+            <w:fldChar w:fldCharType="begin"/>
+            <w:instrText xml:space="preserve"> PAGEREF _gdx1knz0xttd \h </w:instrText>
+            <w:fldChar w:fldCharType="separate"/>
+          </w:r>
+          <w:r>
+            <w:rPr>
+              <w:rtl w:val="0"/>
+            </w:rPr>
+            <w:t xml:space="preserve">21</w:t>
+          </w:r>
+          <w:r>
+            <w:fldChar w:fldCharType="end"/>
+          </w:r>
+          <w:r>
+            <w:rPr>
+              <w:rtl w:val="0"/>
+            </w:rPr>
+          </w:r>
+        </w:p>
+        <w:p>
+          <w:pPr>
+            <w:widowControl w:val="0"/>
+            <w:tabs>
+              <w:tab w:val="right" w:leader="none" w:pos="10465.511811023624"/>
+            </w:tabs>
+            <w:spacing w:before="60" w:line="240" w:lineRule="auto"/>
+            <w:ind w:left="720" w:firstLine="0"/>
+            <w:rPr>
+              <w:color w:val="000000"/>
+              <w:u w:val="none"/>
+            </w:rPr>
+          </w:pPr>
+          <w:hyperlink w:anchor="_8fglc1dqootx">
+            <w:r>
+              <w:rPr>
+                <w:color w:val="000000"/>
+                <w:u w:val="none"/>
+                <w:rtl w:val="0"/>
+              </w:rPr>
+              <w:t xml:space="preserve">Review Operations</w:t>
+              <w:tab/>
+            </w:r>
+          </w:hyperlink>
+          <w:r>
+            <w:fldChar w:fldCharType="begin"/>
+            <w:instrText xml:space="preserve"> PAGEREF _8fglc1dqootx \h </w:instrText>
+            <w:fldChar w:fldCharType="separate"/>
+          </w:r>
+          <w:r>
+            <w:rPr>
+              <w:rtl w:val="0"/>
+            </w:rPr>
+            <w:t xml:space="preserve">22</w:t>
+          </w:r>
+          <w:r>
+            <w:fldChar w:fldCharType="end"/>
+          </w:r>
+          <w:r>
+            <w:rPr>
+              <w:rtl w:val="0"/>
+            </w:rPr>
+          </w:r>
+        </w:p>
+        <w:p>
+          <w:pPr>
+            <w:widowControl w:val="0"/>
+            <w:tabs>
+              <w:tab w:val="right" w:leader="none" w:pos="10465.511811023624"/>
+            </w:tabs>
+            <w:spacing w:before="60" w:line="240" w:lineRule="auto"/>
+            <w:ind w:left="360" w:firstLine="0"/>
+            <w:rPr>
+              <w:color w:val="000000"/>
+              <w:u w:val="none"/>
+            </w:rPr>
+          </w:pPr>
+          <w:hyperlink w:anchor="_5ch123qs8wqc">
+            <w:r>
+              <w:rPr>
+                <w:color w:val="000000"/>
+                <w:u w:val="none"/>
+                <w:rtl w:val="0"/>
+              </w:rPr>
+              <w:t xml:space="preserve">API Tests</w:t>
+              <w:tab/>
+            </w:r>
+          </w:hyperlink>
+          <w:r>
+            <w:fldChar w:fldCharType="begin"/>
+            <w:instrText xml:space="preserve"> PAGEREF _5ch123qs8wqc \h </w:instrText>
+            <w:fldChar w:fldCharType="separate"/>
+          </w:r>
+          <w:r>
+            <w:rPr>
+              <w:rtl w:val="0"/>
+            </w:rPr>
+            <w:t xml:space="preserve">23</w:t>
+          </w:r>
+          <w:r>
+            <w:fldChar w:fldCharType="end"/>
+          </w:r>
+          <w:r>
+            <w:rPr>
+              <w:rtl w:val="0"/>
+            </w:rPr>
+          </w:r>
+        </w:p>
+        <w:p>
+          <w:pPr>
+            <w:widowControl w:val="0"/>
+            <w:tabs>
+              <w:tab w:val="right" w:leader="none" w:pos="10465.511811023624"/>
+            </w:tabs>
+            <w:spacing w:before="60" w:line="240" w:lineRule="auto"/>
+            <w:ind w:left="720" w:firstLine="0"/>
+            <w:rPr>
+              <w:color w:val="000000"/>
+              <w:u w:val="none"/>
+            </w:rPr>
+          </w:pPr>
+          <w:hyperlink w:anchor="_j8cryaixtcsn">
+            <w:r>
+              <w:rPr>
+                <w:color w:val="000000"/>
+                <w:u w:val="none"/>
+                <w:rtl w:val="0"/>
+              </w:rPr>
+              <w:t xml:space="preserve">User Account Creation</w:t>
+              <w:tab/>
+            </w:r>
+          </w:hyperlink>
+          <w:r>
+            <w:fldChar w:fldCharType="begin"/>
+            <w:instrText xml:space="preserve"> PAGEREF _j8cryaixtcsn \h </w:instrText>
+            <w:fldChar w:fldCharType="separate"/>
+          </w:r>
+          <w:r>
+            <w:rPr>
+              <w:rtl w:val="0"/>
+            </w:rPr>
+            <w:t xml:space="preserve">23</w:t>
+          </w:r>
+          <w:r>
+            <w:fldChar w:fldCharType="end"/>
+          </w:r>
+          <w:r>
+            <w:rPr>
+              <w:rtl w:val="0"/>
+            </w:rPr>
+          </w:r>
+        </w:p>
+        <w:p>
+          <w:pPr>
+            <w:widowControl w:val="0"/>
+            <w:tabs>
+              <w:tab w:val="right" w:leader="none" w:pos="10465.511811023624"/>
+            </w:tabs>
+            <w:spacing w:before="60" w:line="240" w:lineRule="auto"/>
+            <w:ind w:left="720" w:firstLine="0"/>
+            <w:rPr>
+              <w:color w:val="000000"/>
+              <w:u w:val="none"/>
+            </w:rPr>
+          </w:pPr>
+          <w:hyperlink w:anchor="_2xvzm82pm6dt">
+            <w:r>
+              <w:rPr>
+                <w:color w:val="000000"/>
+                <w:u w:val="none"/>
+                <w:rtl w:val="0"/>
+              </w:rPr>
+              <w:t xml:space="preserve">User Login</w:t>
+              <w:tab/>
+            </w:r>
+          </w:hyperlink>
+          <w:r>
+            <w:fldChar w:fldCharType="begin"/>
+            <w:instrText xml:space="preserve"> PAGEREF _2xvzm82pm6dt \h </w:instrText>
+            <w:fldChar w:fldCharType="separate"/>
+          </w:r>
+          <w:r>
+            <w:rPr>
+              <w:rtl w:val="0"/>
+            </w:rPr>
+            <w:t xml:space="preserve">24</w:t>
+          </w:r>
+          <w:r>
+            <w:fldChar w:fldCharType="end"/>
+          </w:r>
+          <w:r>
+            <w:rPr>
+              <w:rtl w:val="0"/>
+            </w:rPr>
+          </w:r>
+        </w:p>
+        <w:p>
+          <w:pPr>
+            <w:widowControl w:val="0"/>
+            <w:tabs>
+              <w:tab w:val="right" w:leader="none" w:pos="10465.511811023624"/>
+            </w:tabs>
+            <w:spacing w:before="60" w:line="240" w:lineRule="auto"/>
+            <w:ind w:left="720" w:firstLine="0"/>
+            <w:rPr>
+              <w:color w:val="000000"/>
+              <w:u w:val="none"/>
+            </w:rPr>
+          </w:pPr>
+          <w:hyperlink w:anchor="_2f62t2ljjlj6">
+            <w:r>
+              <w:rPr>
+                <w:color w:val="000000"/>
+                <w:u w:val="none"/>
+                <w:rtl w:val="0"/>
+              </w:rPr>
+              <w:t xml:space="preserve">User Logout</w:t>
+              <w:tab/>
+            </w:r>
+          </w:hyperlink>
+          <w:r>
+            <w:fldChar w:fldCharType="begin"/>
+            <w:instrText xml:space="preserve"> PAGEREF _2f62t2ljjlj6 \h </w:instrText>
+            <w:fldChar w:fldCharType="separate"/>
+          </w:r>
+          <w:r>
+            <w:rPr>
+              <w:rtl w:val="0"/>
+            </w:rPr>
+            <w:t xml:space="preserve">25</w:t>
+          </w:r>
+          <w:r>
+            <w:fldChar w:fldCharType="end"/>
+          </w:r>
+          <w:r>
+            <w:rPr>
+              <w:rtl w:val="0"/>
+            </w:rPr>
+          </w:r>
+        </w:p>
+        <w:p>
+          <w:pPr>
+            <w:widowControl w:val="0"/>
+            <w:tabs>
+              <w:tab w:val="right" w:leader="none" w:pos="10465.511811023624"/>
+            </w:tabs>
+            <w:spacing w:before="60" w:line="240" w:lineRule="auto"/>
+            <w:ind w:left="720" w:firstLine="0"/>
+            <w:rPr>
+              <w:color w:val="000000"/>
+              <w:u w:val="none"/>
+            </w:rPr>
+          </w:pPr>
+          <w:hyperlink w:anchor="_939cjt9wh52d">
+            <w:r>
+              <w:rPr>
+                <w:color w:val="000000"/>
+                <w:u w:val="none"/>
+                <w:rtl w:val="0"/>
+              </w:rPr>
+              <w:t xml:space="preserve">Add Student Profile</w:t>
+              <w:tab/>
+            </w:r>
+          </w:hyperlink>
+          <w:r>
+            <w:fldChar w:fldCharType="begin"/>
+            <w:instrText xml:space="preserve"> PAGEREF _939cjt9wh52d \h </w:instrText>
+            <w:fldChar w:fldCharType="separate"/>
+          </w:r>
+          <w:r>
+            <w:rPr>
+              <w:rtl w:val="0"/>
+            </w:rPr>
+            <w:t xml:space="preserve">25</w:t>
+          </w:r>
+          <w:r>
+            <w:fldChar w:fldCharType="end"/>
+          </w:r>
+          <w:r>
+            <w:rPr>
+              <w:rtl w:val="0"/>
+            </w:rPr>
+          </w:r>
+        </w:p>
+        <w:p>
+          <w:pPr>
+            <w:widowControl w:val="0"/>
+            <w:tabs>
+              <w:tab w:val="right" w:leader="none" w:pos="10465.511811023624"/>
+            </w:tabs>
+            <w:spacing w:before="60" w:line="240" w:lineRule="auto"/>
+            <w:ind w:left="720" w:firstLine="0"/>
+            <w:rPr>
+              <w:color w:val="000000"/>
+              <w:u w:val="none"/>
+            </w:rPr>
+          </w:pPr>
+          <w:hyperlink w:anchor="_5sz23x9q084u">
+            <w:r>
+              <w:rPr>
+                <w:color w:val="000000"/>
+                <w:u w:val="none"/>
+                <w:rtl w:val="0"/>
+              </w:rPr>
+              <w:t xml:space="preserve">Search Student by ID</w:t>
+              <w:tab/>
+            </w:r>
+          </w:hyperlink>
+          <w:r>
+            <w:fldChar w:fldCharType="begin"/>
+            <w:instrText xml:space="preserve"> PAGEREF _5sz23x9q084u \h </w:instrText>
+            <w:fldChar w:fldCharType="separate"/>
+          </w:r>
+          <w:r>
+            <w:rPr>
+              <w:rtl w:val="0"/>
+            </w:rPr>
+            <w:t xml:space="preserve">27</w:t>
+          </w:r>
+          <w:r>
+            <w:fldChar w:fldCharType="end"/>
+          </w:r>
+          <w:r>
+            <w:rPr>
+              <w:rtl w:val="0"/>
+            </w:rPr>
+          </w:r>
+          <w:r>
+            <w:fldChar w:fldCharType="end"/>
+          </w:r>
+        </w:p>
+      </w:sdtContent>
+    </w:sdt>
+    <w:p>
+      <w:pPr>
+        <w:pStyle w:val="Heading1"/>
+        <w:spacing w:after="240" w:before="240" w:line="360" w:lineRule="auto"/>
+        <w:rPr>
+          <w:rFonts w:ascii="Times New Roman" w:cs="Times New Roman" w:eastAsia="Times New Roman" w:hAnsi="Times New Roman"/>
+        </w:rPr>
+      </w:pPr>
+      <w:bookmarkStart w:colFirst="0" w:colLast="0" w:name="_xqccidqi5rhn" w:id="1"/>
+      <w:bookmarkEnd w:id="1"/>
+      <w:r>
+        <w:br w:type="page"/>
+      </w:r>
+      <w:r>
+        <w:rPr>
+          <w:rtl w:val="0"/>
+        </w:rPr>
+      </w:r>
+    </w:p>
+    <w:p>
+      <w:pPr>
+        <w:pStyle w:val="Heading1"/>
+        <w:spacing w:after="240" w:before="240" w:line="360" w:lineRule="auto"/>
+        <w:rPr>
+          <w:rFonts w:ascii="Times New Roman" w:cs="Times New Roman" w:eastAsia="Times New Roman" w:hAnsi="Times New Roman"/>
+        </w:rPr>
+      </w:pPr>
+      <w:bookmarkStart w:colFirst="0" w:colLast="0" w:name="_c4hjr3pbiiad" w:id="2"/>
+      <w:bookmarkEnd w:id="2"/>
       <w:r>
         <w:rPr>
           <w:rFonts w:ascii="Times New Roman" w:cs="Times New Roman" w:eastAsia="Times New Roman" w:hAnsi="Times New Roman"/>
@@ -694,8 +2035,8 @@
           <w:titlePg w:val="1"/>
         </w:sectPr>
       </w:pPr>
-      <w:bookmarkStart w:colFirst="0" w:colLast="0" w:name="_jpin5jpz3e04" w:id="1"/>
-      <w:bookmarkEnd w:id="1"/>
+      <w:bookmarkStart w:colFirst="0" w:colLast="0" w:name="_jpin5jpz3e04" w:id="3"/>
+      <w:bookmarkEnd w:id="3"/>
       <w:r>
         <w:rPr>
           <w:rFonts w:ascii="Times New Roman" w:cs="Times New Roman" w:eastAsia="Times New Roman" w:hAnsi="Times New Roman"/>
@@ -1325,8 +2666,8 @@
           <w:rFonts w:ascii="Times New Roman" w:cs="Times New Roman" w:eastAsia="Times New Roman" w:hAnsi="Times New Roman"/>
         </w:rPr>
       </w:pPr>
-      <w:bookmarkStart w:colFirst="0" w:colLast="0" w:name="_m3nm29r8h8dg" w:id="2"/>
-      <w:bookmarkEnd w:id="2"/>
+      <w:bookmarkStart w:colFirst="0" w:colLast="0" w:name="_m3nm29r8h8dg" w:id="4"/>
+      <w:bookmarkEnd w:id="4"/>
       <w:r>
         <w:rPr>
           <w:rFonts w:ascii="Times New Roman" w:cs="Times New Roman" w:eastAsia="Times New Roman" w:hAnsi="Times New Roman"/>
@@ -1351,12 +2692,12 @@
           <wp:inline distB="114300" distT="114300" distL="114300" distR="114300">
             <wp:extent cx="6210300" cy="8115300"/>
             <wp:effectExtent b="0" l="0" r="0" t="0"/>
-            <wp:docPr id="1" name="image1.png"/>
+            <wp:docPr id="2" name="image2.png"/>
             <a:graphic>
               <a:graphicData uri="http://schemas.openxmlformats.org/drawingml/2006/picture">
                 <pic:pic>
                   <pic:nvPicPr>
-                    <pic:cNvPr id="0" name="image1.png"/>
+                    <pic:cNvPr id="0" name="image2.png"/>
                     <pic:cNvPicPr preferRelativeResize="0"/>
                   </pic:nvPicPr>
                   <pic:blipFill>
@@ -1397,8 +2738,8 @@
           <w:rFonts w:ascii="Times New Roman" w:cs="Times New Roman" w:eastAsia="Times New Roman" w:hAnsi="Times New Roman"/>
         </w:rPr>
       </w:pPr>
-      <w:bookmarkStart w:colFirst="0" w:colLast="0" w:name="_atfw8vuz3nya" w:id="3"/>
-      <w:bookmarkEnd w:id="3"/>
+      <w:bookmarkStart w:colFirst="0" w:colLast="0" w:name="_atfw8vuz3nya" w:id="5"/>
+      <w:bookmarkEnd w:id="5"/>
       <w:r>
         <w:rPr>
           <w:rFonts w:ascii="Times New Roman" w:cs="Times New Roman" w:eastAsia="Times New Roman" w:hAnsi="Times New Roman"/>
@@ -1423,12 +2764,12 @@
           <wp:inline distB="114300" distT="114300" distL="114300" distR="114300">
             <wp:extent cx="6645600" cy="4508500"/>
             <wp:effectExtent b="0" l="0" r="0" t="0"/>
-            <wp:docPr id="2" name="image2.png"/>
+            <wp:docPr id="1" name="image1.png"/>
             <a:graphic>
               <a:graphicData uri="http://schemas.openxmlformats.org/drawingml/2006/picture">
                 <pic:pic>
                   <pic:nvPicPr>
-                    <pic:cNvPr id="0" name="image2.png"/>
+                    <pic:cNvPr id="0" name="image1.png"/>
                     <pic:cNvPicPr preferRelativeResize="0"/>
                   </pic:nvPicPr>
                   <pic:blipFill>
@@ -1469,8 +2810,8 @@
           <w:rFonts w:ascii="Times New Roman" w:cs="Times New Roman" w:eastAsia="Times New Roman" w:hAnsi="Times New Roman"/>
         </w:rPr>
       </w:pPr>
-      <w:bookmarkStart w:colFirst="0" w:colLast="0" w:name="_rgj8zl3lqh9g" w:id="4"/>
-      <w:bookmarkEnd w:id="4"/>
+      <w:bookmarkStart w:colFirst="0" w:colLast="0" w:name="_rgj8zl3lqh9g" w:id="6"/>
+      <w:bookmarkEnd w:id="6"/>
       <w:r>
         <w:rPr>
           <w:rFonts w:ascii="Times New Roman" w:cs="Times New Roman" w:eastAsia="Times New Roman" w:hAnsi="Times New Roman"/>
@@ -1510,8 +2851,8 @@
           <w:rFonts w:ascii="Times New Roman" w:cs="Times New Roman" w:eastAsia="Times New Roman" w:hAnsi="Times New Roman"/>
         </w:rPr>
       </w:pPr>
-      <w:bookmarkStart w:colFirst="0" w:colLast="0" w:name="_4xamvep7sdwj" w:id="5"/>
-      <w:bookmarkEnd w:id="5"/>
+      <w:bookmarkStart w:colFirst="0" w:colLast="0" w:name="_4xamvep7sdwj" w:id="7"/>
+      <w:bookmarkEnd w:id="7"/>
       <w:r>
         <w:rPr>
           <w:rFonts w:ascii="Times New Roman" w:cs="Times New Roman" w:eastAsia="Times New Roman" w:hAnsi="Times New Roman"/>
@@ -1528,8 +2869,8 @@
           <w:rFonts w:ascii="Times New Roman" w:cs="Times New Roman" w:eastAsia="Times New Roman" w:hAnsi="Times New Roman"/>
         </w:rPr>
       </w:pPr>
-      <w:bookmarkStart w:colFirst="0" w:colLast="0" w:name="_lzrleui6prmx" w:id="6"/>
-      <w:bookmarkEnd w:id="6"/>
+      <w:bookmarkStart w:colFirst="0" w:colLast="0" w:name="_lzrleui6prmx" w:id="8"/>
+      <w:bookmarkEnd w:id="8"/>
       <w:r>
         <w:rPr>
           <w:rFonts w:ascii="Times New Roman" w:cs="Times New Roman" w:eastAsia="Times New Roman" w:hAnsi="Times New Roman"/>
@@ -1545,8 +2886,8 @@
           <w:rFonts w:ascii="Times New Roman" w:cs="Times New Roman" w:eastAsia="Times New Roman" w:hAnsi="Times New Roman"/>
         </w:rPr>
       </w:pPr>
-      <w:bookmarkStart w:colFirst="0" w:colLast="0" w:name="_j6w8tevc167c" w:id="7"/>
-      <w:bookmarkEnd w:id="7"/>
+      <w:bookmarkStart w:colFirst="0" w:colLast="0" w:name="_j6w8tevc167c" w:id="9"/>
+      <w:bookmarkEnd w:id="9"/>
       <w:r>
         <w:rPr>
           <w:rFonts w:ascii="Times New Roman" w:cs="Times New Roman" w:eastAsia="Times New Roman" w:hAnsi="Times New Roman"/>
@@ -3306,8 +4647,8 @@
           <w:rFonts w:ascii="Times New Roman" w:cs="Times New Roman" w:eastAsia="Times New Roman" w:hAnsi="Times New Roman"/>
         </w:rPr>
       </w:pPr>
-      <w:bookmarkStart w:colFirst="0" w:colLast="0" w:name="_e19by04cnroj" w:id="8"/>
-      <w:bookmarkEnd w:id="8"/>
+      <w:bookmarkStart w:colFirst="0" w:colLast="0" w:name="_e19by04cnroj" w:id="10"/>
+      <w:bookmarkEnd w:id="10"/>
       <w:r>
         <w:br w:type="page"/>
       </w:r>
@@ -3325,8 +4666,8 @@
           <w:rFonts w:ascii="Times New Roman" w:cs="Times New Roman" w:eastAsia="Times New Roman" w:hAnsi="Times New Roman"/>
         </w:rPr>
       </w:pPr>
-      <w:bookmarkStart w:colFirst="0" w:colLast="0" w:name="_ci5xp7lx0w5f" w:id="9"/>
-      <w:bookmarkEnd w:id="9"/>
+      <w:bookmarkStart w:colFirst="0" w:colLast="0" w:name="_ci5xp7lx0w5f" w:id="11"/>
+      <w:bookmarkEnd w:id="11"/>
       <w:r>
         <w:rPr>
           <w:rFonts w:ascii="Times New Roman" w:cs="Times New Roman" w:eastAsia="Times New Roman" w:hAnsi="Times New Roman"/>
@@ -4527,8 +5868,8 @@
           <w:rFonts w:ascii="Times New Roman" w:cs="Times New Roman" w:eastAsia="Times New Roman" w:hAnsi="Times New Roman"/>
         </w:rPr>
       </w:pPr>
-      <w:bookmarkStart w:colFirst="0" w:colLast="0" w:name="_89nra733zguh" w:id="10"/>
-      <w:bookmarkEnd w:id="10"/>
+      <w:bookmarkStart w:colFirst="0" w:colLast="0" w:name="_89nra733zguh" w:id="12"/>
+      <w:bookmarkEnd w:id="12"/>
       <w:r>
         <w:rPr>
           <w:rFonts w:ascii="Times New Roman" w:cs="Times New Roman" w:eastAsia="Times New Roman" w:hAnsi="Times New Roman"/>
@@ -5454,8 +6795,8 @@
           <w:rFonts w:ascii="Times New Roman" w:cs="Times New Roman" w:eastAsia="Times New Roman" w:hAnsi="Times New Roman"/>
         </w:rPr>
       </w:pPr>
-      <w:bookmarkStart w:colFirst="0" w:colLast="0" w:name="_c0xim2pabqzd" w:id="11"/>
-      <w:bookmarkEnd w:id="11"/>
+      <w:bookmarkStart w:colFirst="0" w:colLast="0" w:name="_c0xim2pabqzd" w:id="13"/>
+      <w:bookmarkEnd w:id="13"/>
       <w:r>
         <w:br w:type="page"/>
       </w:r>
@@ -5471,8 +6812,8 @@
         <w:spacing w:line="480" w:lineRule="auto"/>
         <w:rPr/>
       </w:pPr>
-      <w:bookmarkStart w:colFirst="0" w:colLast="0" w:name="_okwy9mysfpni" w:id="12"/>
-      <w:bookmarkEnd w:id="12"/>
+      <w:bookmarkStart w:colFirst="0" w:colLast="0" w:name="_okwy9mysfpni" w:id="14"/>
+      <w:bookmarkEnd w:id="14"/>
       <w:r>
         <w:rPr>
           <w:rFonts w:ascii="Times New Roman" w:cs="Times New Roman" w:eastAsia="Times New Roman" w:hAnsi="Times New Roman"/>
@@ -7484,8 +8825,8 @@
           <w:rFonts w:ascii="Times New Roman" w:cs="Times New Roman" w:eastAsia="Times New Roman" w:hAnsi="Times New Roman"/>
         </w:rPr>
       </w:pPr>
-      <w:bookmarkStart w:colFirst="0" w:colLast="0" w:name="_8w8feg2r90oc" w:id="13"/>
-      <w:bookmarkEnd w:id="13"/>
+      <w:bookmarkStart w:colFirst="0" w:colLast="0" w:name="_8w8feg2r90oc" w:id="15"/>
+      <w:bookmarkEnd w:id="15"/>
       <w:r>
         <w:br w:type="page"/>
       </w:r>
@@ -7501,8 +8842,8 @@
         <w:spacing w:line="480" w:lineRule="auto"/>
         <w:rPr/>
       </w:pPr>
-      <w:bookmarkStart w:colFirst="0" w:colLast="0" w:name="_7uaen1410vio" w:id="14"/>
-      <w:bookmarkEnd w:id="14"/>
+      <w:bookmarkStart w:colFirst="0" w:colLast="0" w:name="_7uaen1410vio" w:id="16"/>
+      <w:bookmarkEnd w:id="16"/>
       <w:r>
         <w:rPr>
           <w:rFonts w:ascii="Times New Roman" w:cs="Times New Roman" w:eastAsia="Times New Roman" w:hAnsi="Times New Roman"/>
@@ -8948,8 +10289,8 @@
           <w:rFonts w:ascii="Times New Roman" w:cs="Times New Roman" w:eastAsia="Times New Roman" w:hAnsi="Times New Roman"/>
         </w:rPr>
       </w:pPr>
-      <w:bookmarkStart w:colFirst="0" w:colLast="0" w:name="_rbv85gv7yz17" w:id="15"/>
-      <w:bookmarkEnd w:id="15"/>
+      <w:bookmarkStart w:colFirst="0" w:colLast="0" w:name="_rbv85gv7yz17" w:id="17"/>
+      <w:bookmarkEnd w:id="17"/>
       <w:r>
         <w:br w:type="page"/>
       </w:r>
@@ -8967,8 +10308,8 @@
           <w:rFonts w:ascii="Times New Roman" w:cs="Times New Roman" w:eastAsia="Times New Roman" w:hAnsi="Times New Roman"/>
         </w:rPr>
       </w:pPr>
-      <w:bookmarkStart w:colFirst="0" w:colLast="0" w:name="_1dnsuolbbhse" w:id="16"/>
-      <w:bookmarkEnd w:id="16"/>
+      <w:bookmarkStart w:colFirst="0" w:colLast="0" w:name="_1dnsuolbbhse" w:id="18"/>
+      <w:bookmarkEnd w:id="18"/>
       <w:r>
         <w:rPr>
           <w:rFonts w:ascii="Times New Roman" w:cs="Times New Roman" w:eastAsia="Times New Roman" w:hAnsi="Times New Roman"/>
@@ -10642,8 +11983,8 @@
           <w:rFonts w:ascii="Times New Roman" w:cs="Times New Roman" w:eastAsia="Times New Roman" w:hAnsi="Times New Roman"/>
         </w:rPr>
       </w:pPr>
-      <w:bookmarkStart w:colFirst="0" w:colLast="0" w:name="_hi7kzef2e7hp" w:id="17"/>
-      <w:bookmarkEnd w:id="17"/>
+      <w:bookmarkStart w:colFirst="0" w:colLast="0" w:name="_hi7kzef2e7hp" w:id="19"/>
+      <w:bookmarkEnd w:id="19"/>
       <w:r>
         <w:rPr>
           <w:rtl w:val="0"/>
@@ -10656,8 +11997,8 @@
         <w:spacing w:line="480" w:lineRule="auto"/>
         <w:rPr/>
       </w:pPr>
-      <w:bookmarkStart w:colFirst="0" w:colLast="0" w:name="_ym8ol12mcbnb" w:id="18"/>
-      <w:bookmarkEnd w:id="18"/>
+      <w:bookmarkStart w:colFirst="0" w:colLast="0" w:name="_ym8ol12mcbnb" w:id="20"/>
+      <w:bookmarkEnd w:id="20"/>
       <w:r>
         <w:rPr>
           <w:rFonts w:ascii="Times New Roman" w:cs="Times New Roman" w:eastAsia="Times New Roman" w:hAnsi="Times New Roman"/>
@@ -11482,8 +12823,8 @@
         <w:spacing w:line="480" w:lineRule="auto"/>
         <w:rPr/>
       </w:pPr>
-      <w:bookmarkStart w:colFirst="0" w:colLast="0" w:name="_7i4fe9mxmy18" w:id="19"/>
-      <w:bookmarkEnd w:id="19"/>
+      <w:bookmarkStart w:colFirst="0" w:colLast="0" w:name="_7i4fe9mxmy18" w:id="21"/>
+      <w:bookmarkEnd w:id="21"/>
       <w:r>
         <w:rPr>
           <w:rFonts w:ascii="Times New Roman" w:cs="Times New Roman" w:eastAsia="Times New Roman" w:hAnsi="Times New Roman"/>
@@ -12642,8 +13983,8 @@
           <w:rFonts w:ascii="Times New Roman" w:cs="Times New Roman" w:eastAsia="Times New Roman" w:hAnsi="Times New Roman"/>
         </w:rPr>
       </w:pPr>
-      <w:bookmarkStart w:colFirst="0" w:colLast="0" w:name="_o38g733n51zk" w:id="20"/>
-      <w:bookmarkEnd w:id="20"/>
+      <w:bookmarkStart w:colFirst="0" w:colLast="0" w:name="_o38g733n51zk" w:id="22"/>
+      <w:bookmarkEnd w:id="22"/>
       <w:r>
         <w:br w:type="page"/>
       </w:r>
@@ -12661,8 +14002,8 @@
           <w:rFonts w:ascii="Times New Roman" w:cs="Times New Roman" w:eastAsia="Times New Roman" w:hAnsi="Times New Roman"/>
         </w:rPr>
       </w:pPr>
-      <w:bookmarkStart w:colFirst="0" w:colLast="0" w:name="_l2we6pb75vfv" w:id="21"/>
-      <w:bookmarkEnd w:id="21"/>
+      <w:bookmarkStart w:colFirst="0" w:colLast="0" w:name="_l2we6pb75vfv" w:id="23"/>
+      <w:bookmarkEnd w:id="23"/>
       <w:r>
         <w:rPr>
           <w:rFonts w:ascii="Times New Roman" w:cs="Times New Roman" w:eastAsia="Times New Roman" w:hAnsi="Times New Roman"/>
@@ -13907,8 +15248,8 @@
           <w:rFonts w:ascii="Times New Roman" w:cs="Times New Roman" w:eastAsia="Times New Roman" w:hAnsi="Times New Roman"/>
         </w:rPr>
       </w:pPr>
-      <w:bookmarkStart w:colFirst="0" w:colLast="0" w:name="_qggc5zx6k48q" w:id="22"/>
-      <w:bookmarkEnd w:id="22"/>
+      <w:bookmarkStart w:colFirst="0" w:colLast="0" w:name="_qggc5zx6k48q" w:id="24"/>
+      <w:bookmarkEnd w:id="24"/>
       <w:r>
         <w:rPr>
           <w:rFonts w:ascii="Times New Roman" w:cs="Times New Roman" w:eastAsia="Times New Roman" w:hAnsi="Times New Roman"/>
@@ -15080,8 +16421,8 @@
           <w:rFonts w:ascii="Times New Roman" w:cs="Times New Roman" w:eastAsia="Times New Roman" w:hAnsi="Times New Roman"/>
         </w:rPr>
       </w:pPr>
-      <w:bookmarkStart w:colFirst="0" w:colLast="0" w:name="_c6dwhjbikfjq" w:id="23"/>
-      <w:bookmarkEnd w:id="23"/>
+      <w:bookmarkStart w:colFirst="0" w:colLast="0" w:name="_c6dwhjbikfjq" w:id="25"/>
+      <w:bookmarkEnd w:id="25"/>
       <w:r>
         <w:rPr>
           <w:rFonts w:ascii="Times New Roman" w:cs="Times New Roman" w:eastAsia="Times New Roman" w:hAnsi="Times New Roman"/>
@@ -16031,8 +17372,8 @@
           <w:rFonts w:ascii="Times New Roman" w:cs="Times New Roman" w:eastAsia="Times New Roman" w:hAnsi="Times New Roman"/>
         </w:rPr>
       </w:pPr>
-      <w:bookmarkStart w:colFirst="0" w:colLast="0" w:name="_uauookft7g5v" w:id="24"/>
-      <w:bookmarkEnd w:id="24"/>
+      <w:bookmarkStart w:colFirst="0" w:colLast="0" w:name="_uauookft7g5v" w:id="26"/>
+      <w:bookmarkEnd w:id="26"/>
       <w:r>
         <w:br w:type="page"/>
       </w:r>
@@ -16048,8 +17389,8 @@
         <w:spacing w:after="240" w:before="240" w:line="240" w:lineRule="auto"/>
         <w:rPr/>
       </w:pPr>
-      <w:bookmarkStart w:colFirst="0" w:colLast="0" w:name="_17i7gsw8psew" w:id="25"/>
-      <w:bookmarkEnd w:id="25"/>
+      <w:bookmarkStart w:colFirst="0" w:colLast="0" w:name="_17i7gsw8psew" w:id="27"/>
+      <w:bookmarkEnd w:id="27"/>
       <w:r>
         <w:rPr>
           <w:rFonts w:ascii="Times New Roman" w:cs="Times New Roman" w:eastAsia="Times New Roman" w:hAnsi="Times New Roman"/>
@@ -16885,6 +18226,26 @@
                 <w:szCs w:val="20"/>
                 <w:rtl w:val="0"/>
               </w:rPr>
+              <w:t xml:space="preserve">     “email”: “bob.smith@mail.com”</w:t>
+            </w:r>
+          </w:p>
+          <w:p>
+            <w:pPr>
+              <w:spacing w:line="360" w:lineRule="auto"/>
+              <w:ind w:left="65.19685039370131" w:firstLine="0"/>
+              <w:rPr>
+                <w:rFonts w:ascii="Times New Roman" w:cs="Times New Roman" w:eastAsia="Times New Roman" w:hAnsi="Times New Roman"/>
+                <w:sz w:val="20"/>
+                <w:szCs w:val="20"/>
+              </w:rPr>
+            </w:pPr>
+            <w:r>
+              <w:rPr>
+                <w:rFonts w:ascii="Times New Roman" w:cs="Times New Roman" w:eastAsia="Times New Roman" w:hAnsi="Times New Roman"/>
+                <w:sz w:val="20"/>
+                <w:szCs w:val="20"/>
+                <w:rtl w:val="0"/>
+              </w:rPr>
               <w:t xml:space="preserve">}</w:t>
             </w:r>
           </w:p>
@@ -17770,8 +19131,8 @@
           <w:szCs w:val="32"/>
         </w:rPr>
       </w:pPr>
-      <w:bookmarkStart w:colFirst="0" w:colLast="0" w:name="_hnxy4rqoqlyd" w:id="26"/>
-      <w:bookmarkEnd w:id="26"/>
+      <w:bookmarkStart w:colFirst="0" w:colLast="0" w:name="_hnxy4rqoqlyd" w:id="28"/>
+      <w:bookmarkEnd w:id="28"/>
       <w:r>
         <w:rPr>
           <w:rFonts w:ascii="Times New Roman" w:cs="Times New Roman" w:eastAsia="Times New Roman" w:hAnsi="Times New Roman"/>
@@ -17789,8 +19150,8 @@
           <w:rFonts w:ascii="Times New Roman" w:cs="Times New Roman" w:eastAsia="Times New Roman" w:hAnsi="Times New Roman"/>
         </w:rPr>
       </w:pPr>
-      <w:bookmarkStart w:colFirst="0" w:colLast="0" w:name="_m59oq3pk14ny" w:id="27"/>
-      <w:bookmarkEnd w:id="27"/>
+      <w:bookmarkStart w:colFirst="0" w:colLast="0" w:name="_m59oq3pk14ny" w:id="29"/>
+      <w:bookmarkEnd w:id="29"/>
       <w:r>
         <w:rPr>
           <w:rFonts w:ascii="Times New Roman" w:cs="Times New Roman" w:eastAsia="Times New Roman" w:hAnsi="Times New Roman"/>
@@ -19018,8 +20379,8 @@
         <w:pStyle w:val="Heading3"/>
         <w:rPr/>
       </w:pPr>
-      <w:bookmarkStart w:colFirst="0" w:colLast="0" w:name="_gdx1knz0xttd" w:id="28"/>
-      <w:bookmarkEnd w:id="28"/>
+      <w:bookmarkStart w:colFirst="0" w:colLast="0" w:name="_gdx1knz0xttd" w:id="30"/>
+      <w:bookmarkEnd w:id="30"/>
       <w:r>
         <w:rPr>
           <w:rFonts w:ascii="Times New Roman" w:cs="Times New Roman" w:eastAsia="Times New Roman" w:hAnsi="Times New Roman"/>
@@ -20900,8 +22261,8 @@
         <w:pStyle w:val="Heading3"/>
         <w:rPr/>
       </w:pPr>
-      <w:bookmarkStart w:colFirst="0" w:colLast="0" w:name="_8fglc1dqootx" w:id="29"/>
-      <w:bookmarkEnd w:id="29"/>
+      <w:bookmarkStart w:colFirst="0" w:colLast="0" w:name="_8fglc1dqootx" w:id="31"/>
+      <w:bookmarkEnd w:id="31"/>
       <w:r>
         <w:rPr>
           <w:rFonts w:ascii="Times New Roman" w:cs="Times New Roman" w:eastAsia="Times New Roman" w:hAnsi="Times New Roman"/>
@@ -21531,8 +22892,8 @@
           <w:rFonts w:ascii="Times New Roman" w:cs="Times New Roman" w:eastAsia="Times New Roman" w:hAnsi="Times New Roman"/>
         </w:rPr>
       </w:pPr>
-      <w:bookmarkStart w:colFirst="0" w:colLast="0" w:name="_a8y6gur3f8kr" w:id="30"/>
-      <w:bookmarkEnd w:id="30"/>
+      <w:bookmarkStart w:colFirst="0" w:colLast="0" w:name="_a8y6gur3f8kr" w:id="32"/>
+      <w:bookmarkEnd w:id="32"/>
       <w:r>
         <w:br w:type="page"/>
       </w:r>
@@ -21550,8 +22911,8 @@
           <w:rFonts w:ascii="Times New Roman" w:cs="Times New Roman" w:eastAsia="Times New Roman" w:hAnsi="Times New Roman"/>
         </w:rPr>
       </w:pPr>
-      <w:bookmarkStart w:colFirst="0" w:colLast="0" w:name="_5ch123qs8wqc" w:id="31"/>
-      <w:bookmarkEnd w:id="31"/>
+      <w:bookmarkStart w:colFirst="0" w:colLast="0" w:name="_5ch123qs8wqc" w:id="33"/>
+      <w:bookmarkEnd w:id="33"/>
       <w:r>
         <w:rPr>
           <w:rFonts w:ascii="Times New Roman" w:cs="Times New Roman" w:eastAsia="Times New Roman" w:hAnsi="Times New Roman"/>
@@ -21567,8 +22928,8 @@
           <w:rFonts w:ascii="Times New Roman" w:cs="Times New Roman" w:eastAsia="Times New Roman" w:hAnsi="Times New Roman"/>
         </w:rPr>
       </w:pPr>
-      <w:bookmarkStart w:colFirst="0" w:colLast="0" w:name="_j8cryaixtcsn" w:id="32"/>
-      <w:bookmarkEnd w:id="32"/>
+      <w:bookmarkStart w:colFirst="0" w:colLast="0" w:name="_j8cryaixtcsn" w:id="34"/>
+      <w:bookmarkEnd w:id="34"/>
       <w:r>
         <w:rPr>
           <w:rFonts w:ascii="Times New Roman" w:cs="Times New Roman" w:eastAsia="Times New Roman" w:hAnsi="Times New Roman"/>
@@ -24718,8 +26079,8 @@
           <w:rFonts w:ascii="Times New Roman" w:cs="Times New Roman" w:eastAsia="Times New Roman" w:hAnsi="Times New Roman"/>
         </w:rPr>
       </w:pPr>
-      <w:bookmarkStart w:colFirst="0" w:colLast="0" w:name="_2xvzm82pm6dt" w:id="33"/>
-      <w:bookmarkEnd w:id="33"/>
+      <w:bookmarkStart w:colFirst="0" w:colLast="0" w:name="_2xvzm82pm6dt" w:id="35"/>
+      <w:bookmarkEnd w:id="35"/>
       <w:r>
         <w:rPr>
           <w:rFonts w:ascii="Times New Roman" w:cs="Times New Roman" w:eastAsia="Times New Roman" w:hAnsi="Times New Roman"/>
@@ -26704,8 +28065,8 @@
           <w:rFonts w:ascii="Times New Roman" w:cs="Times New Roman" w:eastAsia="Times New Roman" w:hAnsi="Times New Roman"/>
         </w:rPr>
       </w:pPr>
-      <w:bookmarkStart w:colFirst="0" w:colLast="0" w:name="_2f62t2ljjlj6" w:id="34"/>
-      <w:bookmarkEnd w:id="34"/>
+      <w:bookmarkStart w:colFirst="0" w:colLast="0" w:name="_2f62t2ljjlj6" w:id="36"/>
+      <w:bookmarkEnd w:id="36"/>
       <w:r>
         <w:rPr>
           <w:rFonts w:ascii="Times New Roman" w:cs="Times New Roman" w:eastAsia="Times New Roman" w:hAnsi="Times New Roman"/>
@@ -27788,8 +29149,8 @@
           <w:rFonts w:ascii="Times New Roman" w:cs="Times New Roman" w:eastAsia="Times New Roman" w:hAnsi="Times New Roman"/>
         </w:rPr>
       </w:pPr>
-      <w:bookmarkStart w:colFirst="0" w:colLast="0" w:name="_939cjt9wh52d" w:id="35"/>
-      <w:bookmarkEnd w:id="35"/>
+      <w:bookmarkStart w:colFirst="0" w:colLast="0" w:name="_939cjt9wh52d" w:id="37"/>
+      <w:bookmarkEnd w:id="37"/>
       <w:r>
         <w:rPr>
           <w:rFonts w:ascii="Times New Roman" w:cs="Times New Roman" w:eastAsia="Times New Roman" w:hAnsi="Times New Roman"/>
@@ -31445,8 +32806,8 @@
           <w:rFonts w:ascii="Times New Roman" w:cs="Times New Roman" w:eastAsia="Times New Roman" w:hAnsi="Times New Roman"/>
         </w:rPr>
       </w:pPr>
-      <w:bookmarkStart w:colFirst="0" w:colLast="0" w:name="_5sz23x9q084u" w:id="36"/>
-      <w:bookmarkEnd w:id="36"/>
+      <w:bookmarkStart w:colFirst="0" w:colLast="0" w:name="_5sz23x9q084u" w:id="38"/>
+      <w:bookmarkEnd w:id="38"/>
       <w:r>
         <w:rPr>
           <w:rFonts w:ascii="Times New Roman" w:cs="Times New Roman" w:eastAsia="Times New Roman" w:hAnsi="Times New Roman"/>

</xml_diff>